<commit_message>
Tentativa de consultas genéricas.
</commit_message>
<xml_diff>
--- a/viagem/doc/Rest.docx
+++ b/viagem/doc/Rest.docx
@@ -91,7 +91,15 @@
       </w:r>
       <w:r>
         <w:tab/>
-        <w:t>"restricao": "</w:t>
+        <w:t>"</w:t>
+      </w:r>
+      <w:proofErr w:type="spellStart"/>
+      <w:r>
+        <w:t>restricao</w:t>
+      </w:r>
+      <w:proofErr w:type="spellEnd"/>
+      <w:r>
+        <w:t>": "</w:t>
       </w:r>
       <w:r>
         <w:t>inicia</w:t>
@@ -163,7 +171,15 @@
       </w:r>
       <w:r>
         <w:tab/>
-        <w:t>"restricao": "maior"</w:t>
+        <w:t>"</w:t>
+      </w:r>
+      <w:proofErr w:type="spellStart"/>
+      <w:r>
+        <w:t>restricao</w:t>
+      </w:r>
+      <w:proofErr w:type="spellEnd"/>
+      <w:r>
+        <w:t>": "maior"</w:t>
       </w:r>
     </w:p>
     <w:p>
@@ -187,8 +203,13 @@
       <w:pPr>
         <w:spacing w:after="0"/>
       </w:pPr>
-      <w:r>
-        <w:t>ordenacao: [</w:t>
+      <w:proofErr w:type="spellStart"/>
+      <w:r>
+        <w:t>ordenacao</w:t>
+      </w:r>
+      <w:proofErr w:type="spellEnd"/>
+      <w:r>
+        <w:t>: [</w:t>
       </w:r>
     </w:p>
     <w:p>
@@ -370,7 +391,10 @@
       </w:pPr>
       <w:r>
         <w:tab/>
-        <w:t>Pesquisa por nome, cidade; recupera ordenado por nome, cidade</w:t>
+        <w:t>Pesquisa por nome</w:t>
+      </w:r>
+      <w:r>
+        <w:t>; recupera ordenado por nome</w:t>
       </w:r>
     </w:p>
     <w:p>

</xml_diff>